<commit_message>
Update Assignment 1 (Autosaved).docx
</commit_message>
<xml_diff>
--- a/Assignment 1 (Autosaved).docx
+++ b/Assignment 1 (Autosaved).docx
@@ -27,18 +27,26 @@
       </w:r>
     </w:p>
     <w:p/>
+    <w:p>
+      <w:r>
+        <w:t xml:space="preserve">GitHub link </w:t>
+      </w:r>
+      <w:bookmarkStart w:id="0" w:name="_GoBack"/>
+      <w:bookmarkEnd w:id="0"/>
+      <w:r>
+        <w:t>https://github.com/spencer111111/IT-project/tree/master</w:t>
+      </w:r>
+    </w:p>
     <w:p/>
     <w:p>
       <w:r>
-        <w:t xml:space="preserve">   Job aspects are an endless area of IT, software development, IT help desk, AI and driverless cars. The role in IT is an endless profession before I joined the course I had to look at the IT profession and jobs out there on seek.com. You looking to the further for next 30th years IT job is a challenge at age of 44 years old, most company look to younger generate not someone graduated at 47 years old. This is what </w:t>
-      </w:r>
-      <w:proofErr w:type="gramStart"/>
-      <w:r>
-        <w:t>want</w:t>
-      </w:r>
-      <w:proofErr w:type="gramEnd"/>
-      <w:r>
-        <w:t xml:space="preserve"> do nothing can stand in your way to do a job meant for you.</w:t>
+        <w:t xml:space="preserve">   Job aspects are an endless area of IT, software development, IT help desk, AI and driverless cars. The role in IT is an endless profession before I joined the course I had to look at the IT profession and jobs out there on seek.com. You looking to the further for next 30th years IT job is a challenge at age of 44 years old, most company look to younger generate not someone graduated at 47 years old. This is what want </w:t>
+      </w:r>
+      <w:r>
+        <w:t xml:space="preserve">to </w:t>
+      </w:r>
+      <w:r>
+        <w:t>do nothing can stand in your way to do a job meant for you.</w:t>
       </w:r>
     </w:p>
     <w:p>
@@ -60,19 +68,15 @@
       <w:r>
         <w:t xml:space="preserve">     In the Myers I was introvert 53%, intuitive 9%, Feeling 47% and Perceiving 41%. This means I calm and collective but team environment this doesn’t mean it is a bad thing, it means you thinker in the team or doer, hard worker how to get thing do. I also governed by feeling this means that have to keep my feeling in check when making decisions because I make decisions on other people feeling as well. This one reason I pick a job I want to work with east Timorese with developing their country, this decision was made with feeling for others helping out people. “At Catalpa, we work with people around the globe to create change. We use design and technology to connect people, make information accessible, and nudge </w:t>
       </w:r>
-      <w:proofErr w:type="spellStart"/>
-      <w:r>
-        <w:t>behaviors</w:t>
-      </w:r>
-      <w:proofErr w:type="spellEnd"/>
+      <w:r>
+        <w:t>behaviours</w:t>
+      </w:r>
       <w:r>
         <w:t xml:space="preserve"> for social good. Our programs are in aid and global development, spanning education, health, social inclusion, environment, aid transparency, </w:t>
       </w:r>
-      <w:proofErr w:type="spellStart"/>
-      <w:r>
-        <w:t>labor</w:t>
-      </w:r>
-      <w:proofErr w:type="spellEnd"/>
+      <w:r>
+        <w:t>labour</w:t>
+      </w:r>
       <w:r>
         <w:t xml:space="preserve"> mobility and more. ” This quotation was from Catalpa on the website seek.com.au.</w:t>
       </w:r>
@@ -178,30 +182,18 @@
     </w:p>
     <w:p>
       <w:r>
-        <w:t xml:space="preserve"> Link</w:t>
-      </w:r>
-      <w:r>
-        <w:t xml:space="preserve"> to website </w:t>
+        <w:t xml:space="preserve"> Link to website </w:t>
       </w:r>
       <w:r>
         <w:rPr>
           <w:b/>
         </w:rPr>
-        <w:t>https</w:t>
-      </w:r>
-      <w:r>
-        <w:rPr>
-          <w:b/>
-        </w:rPr>
-        <w:t>://www.seek.com.au/job/38591001?searchrequesttoken=01646357-b2e2-462b-bad8-de31e2dcb5cc&amp;type=standout</w:t>
-      </w:r>
-    </w:p>
-    <w:p>
-      <w:r>
-        <w:t xml:space="preserve"> To get a job, I need experience in Software Development +5 years</w:t>
-      </w:r>
-      <w:r>
-        <w:t>. This means I have work in programming about 5 year in current company working on software development for instrument for monitor greenhouse gas and dangers gas in Mine Company.</w:t>
+        <w:t>https://www.seek.com.au/job/38591001?searchrequesttoken=01646357-b2e2-462b-bad8-de31e2dcb5cc&amp;type=standout</w:t>
+      </w:r>
+    </w:p>
+    <w:p>
+      <w:r>
+        <w:t xml:space="preserve"> To get a job, I need experience in Software Development +5 years. This means I have work in programming about 5 year in current company working on software development for instrument for monitor greenhouse gas and dangers gas in Mine Company.</w:t>
       </w:r>
     </w:p>
     <w:p/>
@@ -222,30 +214,7 @@
     <w:p>
       <w:r>
         <w:tab/>
-      </w:r>
-      <w:r>
-        <w:t xml:space="preserve">The further IT is in space exploration about compressing data that can send in space. My project is to work on a program that can compress data and that can be decoded easily at another end. The basic rundown is the compression ratio of about 5:1 depends on what you are sending. Data compression is known as compression power. There </w:t>
-      </w:r>
-      <w:r>
-        <w:t>are a few different software</w:t>
-      </w:r>
-      <w:r>
-        <w:t xml:space="preserve"> that compresses file</w:t>
-      </w:r>
-      <w:r>
-        <w:t xml:space="preserve"> which are WinZip</w:t>
-      </w:r>
-      <w:r>
-        <w:t xml:space="preserve">, 7-zip, WinRAR and </w:t>
-      </w:r>
-      <w:r>
-        <w:t xml:space="preserve">compressor which are </w:t>
-      </w:r>
-      <w:r>
-        <w:t>used to compress data. When we looking at the vast area of space there are losses and have to</w:t>
-      </w:r>
-      <w:r>
-        <w:t xml:space="preserve"> take this into consideration and to avoid losses to have unmanned relay station in space. </w:t>
+        <w:t xml:space="preserve">The further IT is in space exploration about compressing data that can send in space. My project is to work on a program that can compress data and that can be decoded easily at another end. The basic rundown is the compression ratio of about 5:1 depends on what you are sending. Data compression is known as compression power. There are a few different software that compresses file which are WinZip, 7-zip, WinRAR and compressor which are used to compress data. When we looking at the vast area of space there are losses and have to take this into consideration and to avoid losses to have unmanned relay station in space. </w:t>
       </w:r>
     </w:p>
     <w:p>
@@ -253,9 +222,12 @@
         <w:tab/>
         <w:t xml:space="preserve">The motivation behind this I used working satellite communication when sending raw data directly is expansive and losses is a problem. Plus if sending signal for mars to earth there are going be significate losses, in proposal to drop significate losses is have unmanned relay station in space between earth and mars to boost signal and decode and cored the massage. This is a problem with space but overcome this problem we need take significate step. Using compress tool like WinZip </w:t>
       </w:r>
-      <w:bookmarkStart w:id="0" w:name="_GoBack"/>
-      <w:bookmarkEnd w:id="0"/>
-    </w:p>
+      <w:r>
+        <w:t>encored and decoder data make losses significant less.</w:t>
+      </w:r>
+    </w:p>
+    <w:p/>
+    <w:p/>
     <w:sectPr>
       <w:pgSz w:w="11906" w:h="16838"/>
       <w:pgMar w:top="1276" w:right="566" w:bottom="1440" w:left="900" w:header="425" w:footer="601" w:gutter="0"/>
@@ -611,6 +583,17 @@
     <w:semiHidden/>
     <w:unhideWhenUsed/>
   </w:style>
+  <w:style w:type="character" w:styleId="Hyperlink">
+    <w:name w:val="Hyperlink"/>
+    <w:basedOn w:val="DefaultParagraphFont"/>
+    <w:uiPriority w:val="99"/>
+    <w:unhideWhenUsed/>
+    <w:rsid w:val="00E40001"/>
+    <w:rPr>
+      <w:color w:val="0000FF" w:themeColor="hyperlink"/>
+      <w:u w:val="single"/>
+    </w:rPr>
+  </w:style>
 </w:styles>
 </file>
 
@@ -800,6 +783,17 @@
     <w:uiPriority w:val="99"/>
     <w:semiHidden/>
     <w:unhideWhenUsed/>
+  </w:style>
+  <w:style w:type="character" w:styleId="Hyperlink">
+    <w:name w:val="Hyperlink"/>
+    <w:basedOn w:val="DefaultParagraphFont"/>
+    <w:uiPriority w:val="99"/>
+    <w:unhideWhenUsed/>
+    <w:rsid w:val="00E40001"/>
+    <w:rPr>
+      <w:color w:val="0000FF" w:themeColor="hyperlink"/>
+      <w:u w:val="single"/>
+    </w:rPr>
   </w:style>
 </w:styles>
 </file>
@@ -1087,4 +1081,16 @@
   <a:objectDefaults/>
   <a:extraClrSchemeLst/>
 </a:theme>
+</file>
+
+<file path=customXml/item1.xml><?xml version="1.0" encoding="utf-8"?>
+<b:Sources xmlns:b="http://schemas.openxmlformats.org/officeDocument/2006/bibliography" xmlns="http://schemas.openxmlformats.org/officeDocument/2006/bibliography" SelectedStyle="\APA.XSL" StyleName="APA"/>
+</file>
+
+<file path=customXml/itemProps1.xml><?xml version="1.0" encoding="utf-8"?>
+<ds:datastoreItem xmlns:ds="http://schemas.openxmlformats.org/officeDocument/2006/customXml" ds:itemID="{07CA4F54-7B79-462F-A2B2-AF6449E46EDB}">
+  <ds:schemaRefs>
+    <ds:schemaRef ds:uri="http://schemas.openxmlformats.org/officeDocument/2006/bibliography"/>
+  </ds:schemaRefs>
+</ds:datastoreItem>
 </file>
</xml_diff>